<commit_message>
Correct typo in CV
</commit_message>
<xml_diff>
--- a/files/CV_concise.docx
+++ b/files/CV_concise.docx
@@ -346,7 +346,7 @@
           <w:u w:val="none"/>
           <w:lang w:val="en-US" w:eastAsia="zh-CN" w:bidi="ar-SA"/>
         </w:rPr>
-        <w:t xml:space="preserve">Developed a probabilistic Graphical model to clustering the cell from the spatial gene expression data (Program page: </w:t>
+        <w:t xml:space="preserve">Developed a probabilistic Graphical model to cluster the cell from the spatial gene expression data (Program page: </w:t>
       </w:r>
       <w:hyperlink r:id="rId6">
         <w:r>
@@ -401,7 +401,33 @@
           <w:u w:val="none"/>
           <w:lang w:val="en-US" w:eastAsia="zh-CN" w:bidi="ar-SA"/>
         </w:rPr>
-        <w:t xml:space="preserve">Produce a simulation pipeline for validate the spatial transcriptomics clustering tools and benchmark and visualization the clustering result. (Program page: </w:t>
+        <w:t>Produce a simulation pipeline for validat</w:t>
+      </w:r>
+      <w:r>
+        <w:rPr>
+          <w:rFonts w:eastAsia="宋体" w:cs="Times New Roman"/>
+          <w:b w:val="false"/>
+          <w:bCs w:val="false"/>
+          <w:color w:val="auto"/>
+          <w:sz w:val="20"/>
+          <w:szCs w:val="20"/>
+          <w:u w:val="none"/>
+          <w:lang w:val="en-US" w:eastAsia="zh-CN" w:bidi="ar-SA"/>
+        </w:rPr>
+        <w:t>ing</w:t>
+      </w:r>
+      <w:r>
+        <w:rPr>
+          <w:rFonts w:eastAsia="宋体" w:cs="Times New Roman"/>
+          <w:b w:val="false"/>
+          <w:bCs w:val="false"/>
+          <w:color w:val="auto"/>
+          <w:sz w:val="20"/>
+          <w:szCs w:val="20"/>
+          <w:u w:val="none"/>
+          <w:lang w:val="en-US" w:eastAsia="zh-CN" w:bidi="ar-SA"/>
+        </w:rPr>
+        <w:t xml:space="preserve"> the spatial transcriptomics clustering tools and benchmark and visualization the clustering result. (Program page: </w:t>
       </w:r>
       <w:hyperlink r:id="rId7">
         <w:r>
@@ -543,17 +569,7 @@
           <w:szCs w:val="20"/>
           <w:lang w:val="en-US" w:eastAsia="zh-CN" w:bidi="ar-SA"/>
         </w:rPr>
-        <w:t>.</w:t>
-      </w:r>
-      <w:r>
-        <w:rPr>
-          <w:rFonts w:eastAsia="宋体" w:cs="Times New Roman"/>
-          <w:color w:val="auto"/>
-          <w:sz w:val="20"/>
-          <w:szCs w:val="20"/>
-          <w:lang w:val="en-US" w:eastAsia="zh-CN" w:bidi="ar-SA"/>
-        </w:rPr>
-        <w:t>7</w:t>
+        <w:t>.7</w:t>
       </w:r>
     </w:p>
     <w:p>
@@ -670,7 +686,22 @@
       <w:bookmarkEnd w:id="0"/>
       <w:r>
         <w:rPr/>
-        <w:t xml:space="preserve">Prepared training dataset of DNA and RNA Nanopore basecalling reads, using Nanoraw and graphmap to label the data. </w:t>
+        <w:t xml:space="preserve">Prepared training dataset of DNA and RNA Nanopore basecalling reads, using Nanoraw and </w:t>
+      </w:r>
+      <w:r>
+        <w:rPr>
+          <w:rFonts w:eastAsia="宋体" w:cs="Times New Roman"/>
+          <w:color w:val="auto"/>
+          <w:kern w:val="0"/>
+          <w:sz w:val="20"/>
+          <w:szCs w:val="20"/>
+          <w:lang w:val="en-US" w:eastAsia="zh-CN" w:bidi="ar-SA"/>
+        </w:rPr>
+        <w:t>G</w:t>
+      </w:r>
+      <w:r>
+        <w:rPr/>
+        <w:t xml:space="preserve">raphmap to label the data. </w:t>
       </w:r>
     </w:p>
     <w:p>
@@ -760,7 +791,15 @@
       </w:pPr>
       <w:r>
         <w:rPr/>
-        <w:t>Built a pipeline for laboratory automation and data analysis in Zebrafish neuron experiment with Aduino, LabVIEW and MATLAB.</w:t>
+        <w:t>Built a pipeline for laboratory automation and data analysis in Zebrafish neuron experiment with A</w:t>
+      </w:r>
+      <w:r>
+        <w:rPr/>
+        <w:t>r</w:t>
+      </w:r>
+      <w:r>
+        <w:rPr/>
+        <w:t>duino, LabVIEW, and MATLAB.</w:t>
       </w:r>
     </w:p>
     <w:p>
@@ -806,7 +845,7 @@
       </w:pPr>
       <w:r>
         <w:rPr/>
-        <w:t>Developed algorithms for functional connectivity reconstruction using regularization method under scale free assumption, correct the false positive correlation due to common input, transition connection and latent common input.</w:t>
+        <w:t>Developed algorithms for functional connectivity reconstruction using regularization method under scale-free assumption, correct the false positive correlation due to common input, transition connection, and latent common input.</w:t>
       </w:r>
     </w:p>
     <w:p>
@@ -900,7 +939,30 @@
       </w:pPr>
       <w:r>
         <w:rPr/>
-        <w:t>Cross &amp; keep the worm, experiment using a spinning disk confocal microscope and the afterwards data acquisition &amp; processing with combination of ImageJ (Miji) and Matlab</w:t>
+        <w:t xml:space="preserve">Cross &amp; keep the worm, experiment using a spinning disk confocal microscope and the afterward data acquisition &amp; processing with </w:t>
+      </w:r>
+      <w:r>
+        <w:rPr/>
+        <w:t>th</w:t>
+      </w:r>
+      <w:r>
+        <w:rPr>
+          <w:rFonts w:eastAsia="宋体" w:cs="Times New Roman"/>
+          <w:color w:val="auto"/>
+          <w:kern w:val="0"/>
+          <w:sz w:val="20"/>
+          <w:szCs w:val="20"/>
+          <w:lang w:val="en-US" w:eastAsia="zh-CN" w:bidi="ar-SA"/>
+        </w:rPr>
+        <w:t>e</w:t>
+      </w:r>
+      <w:r>
+        <w:rPr/>
+        <w:t xml:space="preserve"> </w:t>
+      </w:r>
+      <w:r>
+        <w:rPr/>
+        <w:t>combination of ImageJ (Miji) and Matlab</w:t>
       </w:r>
     </w:p>
     <w:p>
@@ -917,7 +979,15 @@
       </w:pPr>
       <w:r>
         <w:rPr/>
-        <w:t>Proved the derivation dependence between AFD neuron and temperature, designed and conducted the experiment to measure the parameters of the AFD-temperature relationship with temperature signal input under different shape.</w:t>
+        <w:t>Proved the derivation dependence between AFD neuron and temperature, designed and conducted the experiment to measure the parameters of the AFD-temperature relationship with temperature signal input under different shape</w:t>
+      </w:r>
+      <w:r>
+        <w:rPr/>
+        <w:t>s</w:t>
+      </w:r>
+      <w:r>
+        <w:rPr/>
+        <w:t>.</w:t>
       </w:r>
     </w:p>
     <w:p>
@@ -952,7 +1022,19 @@
         <w:rPr>
           <w:b/>
         </w:rPr>
-        <w:t>Research Assistant, Locomotion and PH sensoring mechanism in C.elegans &amp; fast reaction traking System development</w:t>
+        <w:t>Research Assistant, Locomotion and PH sensoring mechanism in C.elegans &amp; fast reaction tra</w:t>
+      </w:r>
+      <w:r>
+        <w:rPr>
+          <w:b/>
+        </w:rPr>
+        <w:t>c</w:t>
+      </w:r>
+      <w:r>
+        <w:rPr>
+          <w:b/>
+        </w:rPr>
+        <w:t>king System development</w:t>
       </w:r>
     </w:p>
     <w:p>
@@ -1040,7 +1122,15 @@
       </w:pPr>
       <w:r>
         <w:rPr/>
-        <w:t>Recorded and analyzed long-term locomotion parameter of C.elegans by using a tracking and photographing system.</w:t>
+        <w:t>Recorded and analyzed long-term locomotion parameter</w:t>
+      </w:r>
+      <w:r>
+        <w:rPr/>
+        <w:t>s</w:t>
+      </w:r>
+      <w:r>
+        <w:rPr/>
+        <w:t xml:space="preserve"> of C.elegans by using a tracking and photographing system.</w:t>
       </w:r>
     </w:p>
     <w:p>
@@ -1195,7 +1285,21 @@
           <w:szCs w:val="20"/>
           <w:lang w:val="en-US" w:eastAsia="zh-CN" w:bidi="ar-SA"/>
         </w:rPr>
-        <w:t>Bioinformatics Engineer</w:t>
+        <w:t>Algorithm Engineer Winter Intern</w:t>
+        <w:tab/>
+      </w:r>
+      <w:r>
+        <w:rPr>
+          <w:rFonts w:eastAsia="宋体" w:cs="Times New Roman"/>
+          <w:b w:val="false"/>
+          <w:bCs w:val="false"/>
+          <w:color w:val="auto"/>
+          <w:kern w:val="0"/>
+          <w:sz w:val="20"/>
+          <w:szCs w:val="20"/>
+          <w:lang w:val="en-US" w:eastAsia="zh-CN" w:bidi="ar-SA"/>
+        </w:rPr>
+        <w:t>2019.1-2019.2</w:t>
       </w:r>
     </w:p>
     <w:p>
@@ -1209,57 +1313,24 @@
         </w:tabs>
         <w:spacing w:lineRule="exact" w:line="240"/>
         <w:jc w:val="both"/>
-        <w:rPr/>
-      </w:pPr>
-      <w:r>
-        <w:rPr>
-          <w:rFonts w:eastAsia="宋体" w:cs="Times New Roman"/>
-          <w:b/>
+        <w:rPr>
+          <w:b/>
+          <w:b/>
+          <w:bCs/>
+        </w:rPr>
+      </w:pPr>
+      <w:r>
+        <w:rPr>
+          <w:rFonts w:eastAsia="宋体" w:cs="Times New Roman"/>
+          <w:b/>
+          <w:bCs/>
           <w:color w:val="auto"/>
           <w:kern w:val="0"/>
           <w:sz w:val="20"/>
           <w:szCs w:val="20"/>
           <w:lang w:val="en-US" w:eastAsia="zh-CN" w:bidi="ar-SA"/>
         </w:rPr>
-        <w:t xml:space="preserve">Novogene Europe, Beijing, </w:t>
-      </w:r>
-      <w:r>
-        <w:rPr>
-          <w:rFonts w:eastAsia="宋体" w:cs="Times New Roman"/>
-          <w:b/>
-          <w:color w:val="auto"/>
-          <w:kern w:val="0"/>
-          <w:sz w:val="20"/>
-          <w:szCs w:val="20"/>
-          <w:lang w:val="en-US" w:eastAsia="zh-CN" w:bidi="ar-SA"/>
-        </w:rPr>
-        <w:t>China</w:t>
-      </w:r>
-      <w:r>
-        <w:rPr>
-          <w:rFonts w:eastAsia="宋体" w:cs="Times New Roman"/>
-          <w:b/>
-          <w:color w:val="auto"/>
-          <w:kern w:val="0"/>
-          <w:sz w:val="20"/>
-          <w:szCs w:val="20"/>
-          <w:lang w:val="en-US" w:eastAsia="zh-CN" w:bidi="ar-SA"/>
-        </w:rPr>
-        <w:t xml:space="preserve"> </w:t>
-        <w:tab/>
-      </w:r>
-      <w:r>
-        <w:rPr>
-          <w:rFonts w:eastAsia="宋体" w:cs="Times New Roman"/>
-          <w:b w:val="false"/>
-          <w:bCs w:val="false"/>
-          <w:color w:val="auto"/>
-          <w:kern w:val="0"/>
-          <w:sz w:val="20"/>
-          <w:szCs w:val="20"/>
-          <w:lang w:val="en-US" w:eastAsia="zh-CN" w:bidi="ar-SA"/>
-        </w:rPr>
-        <w:t>2018.9-2019.02</w:t>
+        <w:t>Alibaba, Hangzhou, China</w:t>
       </w:r>
     </w:p>
     <w:p>
@@ -1290,7 +1361,148 @@
           <w:szCs w:val="20"/>
           <w:lang w:val="en-US" w:eastAsia="zh-CN" w:bidi="ar-SA"/>
         </w:rPr>
-        <w:t>Optimized the human resequencing and laboratory automation pipeline.</w:t>
+        <w:t xml:space="preserve">Intelligence cache prediction based on </w:t>
+      </w:r>
+      <w:r>
+        <w:rPr>
+          <w:rFonts w:eastAsia="宋体" w:cs="Times New Roman"/>
+          <w:b w:val="false"/>
+          <w:bCs w:val="false"/>
+          <w:i w:val="false"/>
+          <w:caps w:val="false"/>
+          <w:smallCaps w:val="false"/>
+          <w:color w:val="auto"/>
+          <w:spacing w:val="0"/>
+          <w:kern w:val="0"/>
+          <w:sz w:val="20"/>
+          <w:szCs w:val="20"/>
+          <w:lang w:val="en-US" w:eastAsia="zh-CN" w:bidi="ar-SA"/>
+        </w:rPr>
+        <w:t>biometric</w:t>
+      </w:r>
+      <w:r>
+        <w:rPr>
+          <w:rFonts w:eastAsia="宋体" w:cs="Times New Roman"/>
+          <w:b w:val="false"/>
+          <w:bCs w:val="false"/>
+          <w:color w:val="auto"/>
+          <w:kern w:val="0"/>
+          <w:sz w:val="20"/>
+          <w:szCs w:val="20"/>
+          <w:lang w:val="en-US" w:eastAsia="zh-CN" w:bidi="ar-SA"/>
+        </w:rPr>
+        <w:t xml:space="preserve"> information.</w:t>
+      </w:r>
+    </w:p>
+    <w:p>
+      <w:pPr>
+        <w:pStyle w:val="Normal"/>
+        <w:widowControl w:val="false"/>
+        <w:tabs>
+          <w:tab w:val="clear" w:pos="420"/>
+          <w:tab w:val="left" w:pos="0" w:leader="none"/>
+          <w:tab w:val="right" w:pos="10466" w:leader="none"/>
+        </w:tabs>
+        <w:spacing w:lineRule="exact" w:line="240"/>
+        <w:jc w:val="both"/>
+        <w:rPr>
+          <w:rFonts w:ascii="Times New Roman" w:hAnsi="Times New Roman" w:eastAsia="宋体" w:cs="Times New Roman"/>
+          <w:b w:val="false"/>
+          <w:b w:val="false"/>
+          <w:bCs w:val="false"/>
+          <w:color w:val="auto"/>
+          <w:kern w:val="0"/>
+          <w:sz w:val="20"/>
+          <w:szCs w:val="20"/>
+          <w:lang w:val="en-US" w:eastAsia="zh-CN" w:bidi="ar-SA"/>
+        </w:rPr>
+      </w:pPr>
+      <w:r>
+        <w:rPr>
+          <w:rFonts w:eastAsia="宋体" w:cs="Times New Roman"/>
+          <w:b w:val="false"/>
+          <w:bCs w:val="false"/>
+          <w:color w:val="auto"/>
+          <w:kern w:val="0"/>
+          <w:sz w:val="20"/>
+          <w:szCs w:val="20"/>
+          <w:lang w:val="en-US" w:eastAsia="zh-CN" w:bidi="ar-SA"/>
+        </w:rPr>
+      </w:r>
+    </w:p>
+    <w:p>
+      <w:pPr>
+        <w:pStyle w:val="Normal"/>
+        <w:widowControl w:val="false"/>
+        <w:tabs>
+          <w:tab w:val="clear" w:pos="420"/>
+          <w:tab w:val="left" w:pos="0" w:leader="none"/>
+          <w:tab w:val="right" w:pos="10466" w:leader="none"/>
+        </w:tabs>
+        <w:spacing w:lineRule="exact" w:line="240"/>
+        <w:jc w:val="both"/>
+        <w:rPr>
+          <w:rFonts w:ascii="Times New Roman" w:hAnsi="Times New Roman" w:eastAsia="宋体" w:cs="Times New Roman"/>
+          <w:b/>
+          <w:b/>
+          <w:color w:val="auto"/>
+          <w:kern w:val="0"/>
+          <w:sz w:val="20"/>
+          <w:szCs w:val="20"/>
+          <w:lang w:val="en-US" w:eastAsia="zh-CN" w:bidi="ar-SA"/>
+        </w:rPr>
+      </w:pPr>
+      <w:r>
+        <w:rPr>
+          <w:rFonts w:eastAsia="宋体" w:cs="Times New Roman"/>
+          <w:b/>
+          <w:color w:val="auto"/>
+          <w:kern w:val="0"/>
+          <w:sz w:val="20"/>
+          <w:szCs w:val="20"/>
+          <w:lang w:val="en-US" w:eastAsia="zh-CN" w:bidi="ar-SA"/>
+        </w:rPr>
+        <w:t>Bioinformatics Engineer</w:t>
+      </w:r>
+    </w:p>
+    <w:p>
+      <w:pPr>
+        <w:pStyle w:val="Normal"/>
+        <w:widowControl w:val="false"/>
+        <w:tabs>
+          <w:tab w:val="clear" w:pos="420"/>
+          <w:tab w:val="left" w:pos="0" w:leader="none"/>
+          <w:tab w:val="right" w:pos="10466" w:leader="none"/>
+        </w:tabs>
+        <w:spacing w:lineRule="exact" w:line="240"/>
+        <w:jc w:val="both"/>
+        <w:rPr/>
+      </w:pPr>
+      <w:r>
+        <w:rPr>
+          <w:rFonts w:eastAsia="宋体" w:cs="Times New Roman"/>
+          <w:b/>
+          <w:color w:val="auto"/>
+          <w:kern w:val="0"/>
+          <w:sz w:val="20"/>
+          <w:szCs w:val="20"/>
+          <w:lang w:val="en-US" w:eastAsia="zh-CN" w:bidi="ar-SA"/>
+        </w:rPr>
+        <w:t xml:space="preserve">Novogene Europe, Beijing, China </w:t>
+        <w:tab/>
+      </w:r>
+      <w:r>
+        <w:rPr>
+          <w:rFonts w:eastAsia="宋体" w:cs="Times New Roman"/>
+          <w:b w:val="false"/>
+          <w:bCs w:val="false"/>
+          <w:color w:val="auto"/>
+          <w:kern w:val="0"/>
+          <w:sz w:val="20"/>
+          <w:szCs w:val="20"/>
+          <w:lang w:val="en-US" w:eastAsia="zh-CN" w:bidi="ar-SA"/>
+        </w:rPr>
+        <w:t>2018.9-2019.1</w:t>
       </w:r>
     </w:p>
     <w:p>
@@ -1321,116 +1533,7 @@
           <w:szCs w:val="20"/>
           <w:lang w:val="en-US" w:eastAsia="zh-CN" w:bidi="ar-SA"/>
         </w:rPr>
-        <w:t>Designed and developed the long-read sequencing platform.</w:t>
-      </w:r>
-    </w:p>
-    <w:p>
-      <w:pPr>
-        <w:pStyle w:val="Normal"/>
-        <w:widowControl w:val="false"/>
-        <w:tabs>
-          <w:tab w:val="clear" w:pos="420"/>
-          <w:tab w:val="left" w:pos="0" w:leader="none"/>
-          <w:tab w:val="right" w:pos="10466" w:leader="none"/>
-        </w:tabs>
-        <w:spacing w:lineRule="exact" w:line="240"/>
-        <w:jc w:val="both"/>
-        <w:rPr>
-          <w:rFonts w:ascii="Times New Roman" w:hAnsi="Times New Roman" w:eastAsia="宋体" w:cs="Times New Roman"/>
-          <w:b/>
-          <w:b/>
-          <w:color w:val="auto"/>
-          <w:kern w:val="0"/>
-          <w:sz w:val="20"/>
-          <w:szCs w:val="20"/>
-          <w:lang w:val="en-US" w:eastAsia="zh-CN" w:bidi="ar-SA"/>
-        </w:rPr>
-      </w:pPr>
-      <w:r>
-        <w:rPr>
-          <w:rFonts w:eastAsia="宋体" w:cs="Times New Roman"/>
-          <w:b/>
-          <w:color w:val="auto"/>
-          <w:kern w:val="0"/>
-          <w:sz w:val="20"/>
-          <w:szCs w:val="20"/>
-          <w:lang w:val="en-US" w:eastAsia="zh-CN" w:bidi="ar-SA"/>
-        </w:rPr>
-      </w:r>
-    </w:p>
-    <w:p>
-      <w:pPr>
-        <w:pStyle w:val="Normal"/>
-        <w:widowControl w:val="false"/>
-        <w:tabs>
-          <w:tab w:val="clear" w:pos="420"/>
-          <w:tab w:val="left" w:pos="0" w:leader="none"/>
-          <w:tab w:val="right" w:pos="10466" w:leader="none"/>
-        </w:tabs>
-        <w:spacing w:lineRule="exact" w:line="240"/>
-        <w:jc w:val="both"/>
-        <w:rPr>
-          <w:rFonts w:ascii="Times New Roman" w:hAnsi="Times New Roman" w:eastAsia="宋体" w:cs="Times New Roman"/>
-          <w:b/>
-          <w:b/>
-          <w:color w:val="auto"/>
-          <w:kern w:val="0"/>
-          <w:sz w:val="20"/>
-          <w:szCs w:val="20"/>
-          <w:lang w:val="en-US" w:eastAsia="zh-CN" w:bidi="ar-SA"/>
-        </w:rPr>
-      </w:pPr>
-      <w:r>
-        <w:rPr>
-          <w:rFonts w:eastAsia="宋体" w:cs="Times New Roman"/>
-          <w:b/>
-          <w:color w:val="auto"/>
-          <w:kern w:val="0"/>
-          <w:sz w:val="20"/>
-          <w:szCs w:val="20"/>
-          <w:lang w:val="en-US" w:eastAsia="zh-CN" w:bidi="ar-SA"/>
-        </w:rPr>
-        <w:t xml:space="preserve">Senior Research Technician </w:t>
-      </w:r>
-    </w:p>
-    <w:p>
-      <w:pPr>
-        <w:pStyle w:val="Normal"/>
-        <w:widowControl w:val="false"/>
-        <w:tabs>
-          <w:tab w:val="clear" w:pos="420"/>
-          <w:tab w:val="left" w:pos="0" w:leader="none"/>
-          <w:tab w:val="right" w:pos="10466" w:leader="none"/>
-        </w:tabs>
-        <w:spacing w:lineRule="exact" w:line="240"/>
-        <w:jc w:val="both"/>
-        <w:rPr/>
-      </w:pPr>
-      <w:r>
-        <w:rPr>
-          <w:rFonts w:eastAsia="宋体" w:cs="Times New Roman"/>
-          <w:b/>
-          <w:color w:val="auto"/>
-          <w:kern w:val="0"/>
-          <w:sz w:val="20"/>
-          <w:szCs w:val="20"/>
-          <w:lang w:val="en-US" w:eastAsia="zh-CN" w:bidi="ar-SA"/>
-        </w:rPr>
-        <w:t>Institue for Molecular Bioscience, University of Queensland, Australia</w:t>
-        <w:tab/>
-      </w:r>
-      <w:r>
-        <w:rPr>
-          <w:rFonts w:eastAsia="宋体" w:cs="Times New Roman"/>
-          <w:b w:val="false"/>
-          <w:bCs w:val="false"/>
-          <w:color w:val="auto"/>
-          <w:kern w:val="0"/>
-          <w:sz w:val="20"/>
-          <w:szCs w:val="20"/>
-          <w:lang w:val="en-US" w:eastAsia="zh-CN" w:bidi="ar-SA"/>
-        </w:rPr>
-        <w:t>2017.6-2018.7</w:t>
+        <w:t>Optimized the human resequencing and laboratory automation pipeline.</w:t>
       </w:r>
     </w:p>
     <w:p>
@@ -1461,111 +1564,7 @@
           <w:szCs w:val="20"/>
           <w:lang w:val="en-US" w:eastAsia="zh-CN" w:bidi="ar-SA"/>
         </w:rPr>
-        <w:t xml:space="preserve">Worked on Oxford Nanopore Technologies Long-read Nanopore direct RNA sequencing data processing, improve the sequencing accuracy and efficiency, improve the succeed sequencing reads </w:t>
-      </w:r>
-      <w:r>
-        <w:rPr>
-          <w:rFonts w:eastAsia="宋体" w:cs="Times New Roman"/>
-          <w:b w:val="false"/>
-          <w:bCs w:val="false"/>
-          <w:color w:val="auto"/>
-          <w:kern w:val="0"/>
-          <w:sz w:val="20"/>
-          <w:szCs w:val="20"/>
-          <w:lang w:val="en-US" w:eastAsia="zh-CN" w:bidi="ar-SA"/>
-        </w:rPr>
-        <w:t xml:space="preserve">ratio </w:t>
-      </w:r>
-      <w:r>
-        <w:rPr>
-          <w:rFonts w:eastAsia="宋体" w:cs="Times New Roman"/>
-          <w:b w:val="false"/>
-          <w:bCs w:val="false"/>
-          <w:color w:val="auto"/>
-          <w:kern w:val="0"/>
-          <w:sz w:val="20"/>
-          <w:szCs w:val="20"/>
-          <w:lang w:val="en-US" w:eastAsia="zh-CN" w:bidi="ar-SA"/>
-        </w:rPr>
-        <w:t>by 1</w:t>
-      </w:r>
-      <w:r>
-        <w:rPr>
-          <w:rFonts w:eastAsia="宋体" w:cs="Times New Roman"/>
-          <w:b w:val="false"/>
-          <w:bCs w:val="false"/>
-          <w:color w:val="auto"/>
-          <w:kern w:val="0"/>
-          <w:sz w:val="20"/>
-          <w:szCs w:val="20"/>
-          <w:lang w:val="en-US" w:eastAsia="zh-CN" w:bidi="ar-SA"/>
-        </w:rPr>
-        <w:t>5</w:t>
-      </w:r>
-      <w:r>
-        <w:rPr>
-          <w:rFonts w:eastAsia="宋体" w:cs="Times New Roman"/>
-          <w:b w:val="false"/>
-          <w:bCs w:val="false"/>
-          <w:color w:val="auto"/>
-          <w:kern w:val="0"/>
-          <w:sz w:val="20"/>
-          <w:szCs w:val="20"/>
-          <w:lang w:val="en-US" w:eastAsia="zh-CN" w:bidi="ar-SA"/>
-        </w:rPr>
-        <w:t>X compar</w:t>
-      </w:r>
-      <w:r>
-        <w:rPr>
-          <w:rFonts w:eastAsia="宋体" w:cs="Times New Roman"/>
-          <w:b w:val="false"/>
-          <w:bCs w:val="false"/>
-          <w:color w:val="auto"/>
-          <w:kern w:val="0"/>
-          <w:sz w:val="20"/>
-          <w:szCs w:val="20"/>
-          <w:lang w:val="en-US" w:eastAsia="zh-CN" w:bidi="ar-SA"/>
-        </w:rPr>
-        <w:t>ed</w:t>
-      </w:r>
-      <w:r>
-        <w:rPr>
-          <w:rFonts w:eastAsia="宋体" w:cs="Times New Roman"/>
-          <w:b w:val="false"/>
-          <w:bCs w:val="false"/>
-          <w:color w:val="auto"/>
-          <w:kern w:val="0"/>
-          <w:sz w:val="20"/>
-          <w:szCs w:val="20"/>
-          <w:lang w:val="en-US" w:eastAsia="zh-CN" w:bidi="ar-SA"/>
-        </w:rPr>
-        <w:t xml:space="preserve"> to the original pipeline </w:t>
-      </w:r>
-      <w:r>
-        <w:rPr>
-          <w:rFonts w:eastAsia="宋体" w:cs="Times New Roman"/>
-          <w:b w:val="false"/>
-          <w:bCs w:val="false"/>
-          <w:color w:val="auto"/>
-          <w:kern w:val="0"/>
-          <w:sz w:val="20"/>
-          <w:szCs w:val="20"/>
-          <w:lang w:val="en-US" w:eastAsia="zh-CN" w:bidi="ar-SA"/>
-        </w:rPr>
-        <w:t>for long poly-A tail reads</w:t>
-      </w:r>
-      <w:r>
-        <w:rPr>
-          <w:rFonts w:eastAsia="宋体" w:cs="Times New Roman"/>
-          <w:b w:val="false"/>
-          <w:bCs w:val="false"/>
-          <w:color w:val="auto"/>
-          <w:kern w:val="0"/>
-          <w:sz w:val="20"/>
-          <w:szCs w:val="20"/>
-          <w:lang w:val="en-US" w:eastAsia="zh-CN" w:bidi="ar-SA"/>
-        </w:rPr>
-        <w:t>.</w:t>
+        <w:t>Designed and developed the long-read sequencing platform.</w:t>
       </w:r>
     </w:p>
     <w:p>
@@ -1580,12 +1579,26 @@
         <w:spacing w:lineRule="exact" w:line="240"/>
         <w:jc w:val="both"/>
         <w:rPr>
-          <w:b/>
-          <w:b/>
-        </w:rPr>
-      </w:pPr>
-      <w:r>
-        <w:rPr/>
+          <w:rFonts w:ascii="Times New Roman" w:hAnsi="Times New Roman" w:eastAsia="宋体" w:cs="Times New Roman"/>
+          <w:b/>
+          <w:b/>
+          <w:color w:val="auto"/>
+          <w:kern w:val="0"/>
+          <w:sz w:val="20"/>
+          <w:szCs w:val="20"/>
+          <w:lang w:val="en-US" w:eastAsia="zh-CN" w:bidi="ar-SA"/>
+        </w:rPr>
+      </w:pPr>
+      <w:r>
+        <w:rPr>
+          <w:rFonts w:eastAsia="宋体" w:cs="Times New Roman"/>
+          <w:b/>
+          <w:color w:val="auto"/>
+          <w:kern w:val="0"/>
+          <w:sz w:val="20"/>
+          <w:szCs w:val="20"/>
+          <w:lang w:val="en-US" w:eastAsia="zh-CN" w:bidi="ar-SA"/>
+        </w:rPr>
       </w:r>
     </w:p>
     <w:p>
@@ -1599,11 +1612,9 @@
         </w:tabs>
         <w:spacing w:lineRule="exact" w:line="240"/>
         <w:jc w:val="both"/>
-        <w:rPr/>
-      </w:pPr>
-      <w:r>
-        <w:rPr>
-          <w:rFonts w:eastAsia="宋体" w:cs="Times New Roman"/>
+        <w:rPr>
+          <w:rFonts w:ascii="Times New Roman" w:hAnsi="Times New Roman" w:eastAsia="宋体" w:cs="Times New Roman"/>
+          <w:b/>
           <w:b/>
           <w:color w:val="auto"/>
           <w:kern w:val="0"/>
@@ -1611,72 +1622,82 @@
           <w:szCs w:val="20"/>
           <w:lang w:val="en-US" w:eastAsia="zh-CN" w:bidi="ar-SA"/>
         </w:rPr>
-        <w:t>Intern</w:t>
-      </w:r>
-      <w:r>
-        <w:rPr>
-          <w:b/>
-        </w:rPr>
+      </w:pPr>
+      <w:r>
+        <w:rPr>
+          <w:rFonts w:eastAsia="宋体" w:cs="Times New Roman"/>
+          <w:b/>
+          <w:color w:val="auto"/>
+          <w:kern w:val="0"/>
+          <w:sz w:val="20"/>
+          <w:szCs w:val="20"/>
+          <w:lang w:val="en-US" w:eastAsia="zh-CN" w:bidi="ar-SA"/>
+        </w:rPr>
+        <w:t xml:space="preserve">Senior Research Technician </w:t>
+      </w:r>
+    </w:p>
+    <w:p>
+      <w:pPr>
+        <w:pStyle w:val="Normal"/>
+        <w:widowControl w:val="false"/>
+        <w:tabs>
+          <w:tab w:val="clear" w:pos="420"/>
+          <w:tab w:val="left" w:pos="0" w:leader="none"/>
+          <w:tab w:val="right" w:pos="10466" w:leader="none"/>
+        </w:tabs>
+        <w:spacing w:lineRule="exact" w:line="240"/>
+        <w:jc w:val="both"/>
+        <w:rPr/>
+      </w:pPr>
+      <w:r>
+        <w:rPr>
+          <w:rFonts w:eastAsia="宋体" w:cs="Times New Roman"/>
+          <w:b/>
+          <w:color w:val="auto"/>
+          <w:kern w:val="0"/>
+          <w:sz w:val="20"/>
+          <w:szCs w:val="20"/>
+          <w:lang w:val="en-US" w:eastAsia="zh-CN" w:bidi="ar-SA"/>
+        </w:rPr>
+        <w:t>Institu</w:t>
+      </w:r>
+      <w:r>
+        <w:rPr>
+          <w:rFonts w:eastAsia="宋体" w:cs="Times New Roman"/>
+          <w:b/>
+          <w:color w:val="auto"/>
+          <w:kern w:val="0"/>
+          <w:sz w:val="20"/>
+          <w:szCs w:val="20"/>
+          <w:lang w:val="en-US" w:eastAsia="zh-CN" w:bidi="ar-SA"/>
+        </w:rPr>
+        <w:t>t</w:t>
+      </w:r>
+      <w:r>
+        <w:rPr>
+          <w:rFonts w:eastAsia="宋体" w:cs="Times New Roman"/>
+          <w:b/>
+          <w:color w:val="auto"/>
+          <w:kern w:val="0"/>
+          <w:sz w:val="20"/>
+          <w:szCs w:val="20"/>
+          <w:lang w:val="en-US" w:eastAsia="zh-CN" w:bidi="ar-SA"/>
+        </w:rPr>
+        <w:t>e for Molecular Bioscience, University of Queensland, Australia</w:t>
         <w:tab/>
       </w:r>
       <w:r>
-        <w:rPr/>
-        <w:t>2014.3-2014.10</w:t>
-      </w:r>
-    </w:p>
-    <w:p>
-      <w:pPr>
-        <w:pStyle w:val="Normal"/>
-        <w:widowControl w:val="false"/>
-        <w:spacing w:lineRule="exact" w:line="240"/>
-        <w:jc w:val="both"/>
-        <w:rPr/>
-      </w:pPr>
-      <w:r>
-        <w:rPr>
-          <w:b/>
-          <w:bCs/>
-        </w:rPr>
-        <w:t xml:space="preserve">Biodynamics Optical Imaging Center, </w:t>
-      </w:r>
-      <w:r>
-        <w:rPr>
-          <w:rFonts w:eastAsia="宋体" w:cs="Times New Roman"/>
-          <w:b/>
-          <w:bCs/>
+        <w:rPr>
+          <w:rFonts w:eastAsia="宋体" w:cs="Times New Roman"/>
+          <w:b w:val="false"/>
+          <w:bCs w:val="false"/>
           <w:color w:val="auto"/>
           <w:kern w:val="0"/>
           <w:sz w:val="20"/>
           <w:szCs w:val="20"/>
           <w:lang w:val="en-US" w:eastAsia="zh-CN" w:bidi="ar-SA"/>
         </w:rPr>
-        <w:t xml:space="preserve">PKU, Beijing, </w:t>
-      </w:r>
-      <w:r>
-        <w:rPr>
-          <w:rFonts w:eastAsia="宋体" w:cs="Times New Roman"/>
-          <w:b/>
-          <w:bCs/>
-          <w:color w:val="auto"/>
-          <w:kern w:val="0"/>
-          <w:sz w:val="20"/>
-          <w:szCs w:val="20"/>
-          <w:lang w:val="en-US" w:eastAsia="zh-CN" w:bidi="ar-SA"/>
-        </w:rPr>
-        <w:t>China</w:t>
-      </w:r>
-      <w:r>
-        <w:rPr>
-          <w:rFonts w:eastAsia="宋体" w:cs="Times New Roman"/>
-          <w:b/>
-          <w:bCs/>
-          <w:color w:val="auto"/>
-          <w:kern w:val="0"/>
-          <w:sz w:val="20"/>
-          <w:szCs w:val="20"/>
-          <w:lang w:val="en-US" w:eastAsia="zh-CN" w:bidi="ar-SA"/>
-        </w:rPr>
-        <w:t xml:space="preserve"> </w:t>
+        <w:t>2017.6-2018.7</w:t>
       </w:r>
     </w:p>
     <w:p>
@@ -1687,13 +1708,172 @@
           <w:ilvl w:val="0"/>
           <w:numId w:val="1"/>
         </w:numPr>
-        <w:spacing w:lineRule="exact" w:line="240"/>
-        <w:jc w:val="both"/>
-        <w:rPr/>
-      </w:pPr>
-      <w:r>
-        <w:rPr/>
-        <w:t>Designed, fabricated, and tested a micro-fluid chip for fast generating stable linear gradient field.</w:t>
+        <w:tabs>
+          <w:tab w:val="clear" w:pos="420"/>
+          <w:tab w:val="left" w:pos="0" w:leader="none"/>
+          <w:tab w:val="right" w:pos="10466" w:leader="none"/>
+        </w:tabs>
+        <w:spacing w:lineRule="exact" w:line="240"/>
+        <w:jc w:val="both"/>
+        <w:rPr/>
+      </w:pPr>
+      <w:r>
+        <w:rPr>
+          <w:rFonts w:eastAsia="宋体" w:cs="Times New Roman"/>
+          <w:b w:val="false"/>
+          <w:bCs w:val="false"/>
+          <w:color w:val="auto"/>
+          <w:kern w:val="0"/>
+          <w:sz w:val="20"/>
+          <w:szCs w:val="20"/>
+          <w:lang w:val="en-US" w:eastAsia="zh-CN" w:bidi="ar-SA"/>
+        </w:rPr>
+        <w:t>Worked on Oxford Nanopore Technologies Long-read Nanopore direct RNA sequencing data processing, improve the sequencing accuracy and efficiency, improve the succeed</w:t>
+      </w:r>
+      <w:r>
+        <w:rPr>
+          <w:rFonts w:eastAsia="宋体" w:cs="Times New Roman"/>
+          <w:b w:val="false"/>
+          <w:bCs w:val="false"/>
+          <w:color w:val="auto"/>
+          <w:kern w:val="0"/>
+          <w:sz w:val="20"/>
+          <w:szCs w:val="20"/>
+          <w:lang w:val="en-US" w:eastAsia="zh-CN" w:bidi="ar-SA"/>
+        </w:rPr>
+        <w:t>ed</w:t>
+      </w:r>
+      <w:r>
+        <w:rPr>
+          <w:rFonts w:eastAsia="宋体" w:cs="Times New Roman"/>
+          <w:b w:val="false"/>
+          <w:bCs w:val="false"/>
+          <w:color w:val="auto"/>
+          <w:kern w:val="0"/>
+          <w:sz w:val="20"/>
+          <w:szCs w:val="20"/>
+          <w:lang w:val="en-US" w:eastAsia="zh-CN" w:bidi="ar-SA"/>
+        </w:rPr>
+        <w:t xml:space="preserve"> sequencing reads ratio by 15X compared to the original pipeline for long poly-A tail reads.</w:t>
+      </w:r>
+    </w:p>
+    <w:p>
+      <w:pPr>
+        <w:pStyle w:val="Normal"/>
+        <w:widowControl w:val="false"/>
+        <w:tabs>
+          <w:tab w:val="clear" w:pos="420"/>
+          <w:tab w:val="left" w:pos="0" w:leader="none"/>
+          <w:tab w:val="right" w:pos="10466" w:leader="none"/>
+        </w:tabs>
+        <w:spacing w:lineRule="exact" w:line="240"/>
+        <w:jc w:val="both"/>
+        <w:rPr>
+          <w:b/>
+          <w:b/>
+        </w:rPr>
+      </w:pPr>
+      <w:r>
+        <w:rPr>
+          <w:b/>
+        </w:rPr>
+      </w:r>
+    </w:p>
+    <w:p>
+      <w:pPr>
+        <w:pStyle w:val="Normal"/>
+        <w:widowControl w:val="false"/>
+        <w:tabs>
+          <w:tab w:val="clear" w:pos="420"/>
+          <w:tab w:val="left" w:pos="0" w:leader="none"/>
+          <w:tab w:val="right" w:pos="10466" w:leader="none"/>
+        </w:tabs>
+        <w:spacing w:lineRule="exact" w:line="240"/>
+        <w:jc w:val="both"/>
+        <w:rPr/>
+      </w:pPr>
+      <w:r>
+        <w:rPr>
+          <w:rFonts w:eastAsia="宋体" w:cs="Times New Roman"/>
+          <w:b/>
+          <w:color w:val="auto"/>
+          <w:kern w:val="0"/>
+          <w:sz w:val="20"/>
+          <w:szCs w:val="20"/>
+          <w:lang w:val="en-US" w:eastAsia="zh-CN" w:bidi="ar-SA"/>
+        </w:rPr>
+        <w:t>Intern</w:t>
+      </w:r>
+      <w:r>
+        <w:rPr>
+          <w:b/>
+        </w:rPr>
+        <w:tab/>
+      </w:r>
+      <w:r>
+        <w:rPr/>
+        <w:t>2014.</w:t>
+      </w:r>
+      <w:r>
+        <w:rPr>
+          <w:rFonts w:eastAsia="宋体" w:cs="Times New Roman"/>
+          <w:color w:val="auto"/>
+          <w:kern w:val="0"/>
+          <w:sz w:val="20"/>
+          <w:szCs w:val="20"/>
+          <w:lang w:val="en-US" w:eastAsia="zh-CN" w:bidi="ar-SA"/>
+        </w:rPr>
+        <w:t>7</w:t>
+      </w:r>
+      <w:r>
+        <w:rPr/>
+        <w:t>-2014.10</w:t>
+      </w:r>
+    </w:p>
+    <w:p>
+      <w:pPr>
+        <w:pStyle w:val="Normal"/>
+        <w:widowControl w:val="false"/>
+        <w:spacing w:lineRule="exact" w:line="240"/>
+        <w:jc w:val="both"/>
+        <w:rPr/>
+      </w:pPr>
+      <w:r>
+        <w:rPr>
+          <w:b/>
+          <w:bCs/>
+        </w:rPr>
+        <w:t xml:space="preserve">Biodynamic Optical Imaging Center, </w:t>
+      </w:r>
+      <w:r>
+        <w:rPr>
+          <w:rFonts w:eastAsia="宋体" w:cs="Times New Roman"/>
+          <w:b/>
+          <w:bCs/>
+          <w:color w:val="auto"/>
+          <w:kern w:val="0"/>
+          <w:sz w:val="20"/>
+          <w:szCs w:val="20"/>
+          <w:lang w:val="en-US" w:eastAsia="zh-CN" w:bidi="ar-SA"/>
+        </w:rPr>
+        <w:t xml:space="preserve">PKU, Beijing, China </w:t>
+      </w:r>
+    </w:p>
+    <w:p>
+      <w:pPr>
+        <w:pStyle w:val="Normal"/>
+        <w:widowControl w:val="false"/>
+        <w:numPr>
+          <w:ilvl w:val="0"/>
+          <w:numId w:val="1"/>
+        </w:numPr>
+        <w:spacing w:lineRule="exact" w:line="240"/>
+        <w:jc w:val="both"/>
+        <w:rPr/>
+      </w:pPr>
+      <w:r>
+        <w:rPr/>
+        <w:t>Micro-fluid chip preparation and fabrication.</w:t>
       </w:r>
     </w:p>
     <w:p>
@@ -1785,6 +1965,7 @@
           <w:smallCaps w:val="false"/>
           <w:color w:val="auto"/>
           <w:spacing w:val="0"/>
+          <w:kern w:val="0"/>
           <w:sz w:val="20"/>
           <w:szCs w:val="20"/>
           <w:lang w:val="en-US" w:eastAsia="zh-CN" w:bidi="ar-SA"/>
@@ -1801,11 +1982,29 @@
           <w:smallCaps w:val="false"/>
           <w:color w:val="auto"/>
           <w:spacing w:val="0"/>
-          <w:sz w:val="20"/>
-          <w:szCs w:val="20"/>
-          <w:lang w:val="en-US" w:eastAsia="zh-CN" w:bidi="ar-SA"/>
-        </w:rPr>
-        <w:t>, Yuan, Y., &amp; Bar-Joseph, Z. (2021). Clustering Spatial Transcriptomics Data. (in press) Bioinformatics.</w:t>
+          <w:kern w:val="0"/>
+          <w:sz w:val="20"/>
+          <w:szCs w:val="20"/>
+          <w:lang w:val="en-US" w:eastAsia="zh-CN" w:bidi="ar-SA"/>
+        </w:rPr>
+        <w:t>, Yuan, Y. and Bar-Joseph, Z., 2021. Clustering Spatial Transcriptomics Data.</w:t>
+      </w:r>
+      <w:r>
+        <w:rPr>
+          <w:rFonts w:eastAsia="宋体" w:cs="Times New Roman" w:ascii="Times New Roman" w:hAnsi="Times New Roman"/>
+          <w:b w:val="false"/>
+          <w:i/>
+          <w:iCs w:val="false"/>
+          <w:caps w:val="false"/>
+          <w:smallCaps w:val="false"/>
+          <w:color w:val="auto"/>
+          <w:spacing w:val="0"/>
+          <w:kern w:val="0"/>
+          <w:sz w:val="20"/>
+          <w:szCs w:val="20"/>
+          <w:lang w:val="en-US" w:eastAsia="zh-CN" w:bidi="ar-SA"/>
+        </w:rPr>
+        <w:t> Bioinformatics.</w:t>
       </w:r>
     </w:p>
     <w:p>
@@ -2303,8 +2502,6 @@
         <w:tab/>
         <w:tab/>
         <w:tab/>
-        <w:tab/>
-        <w:tab/>
         <w:t xml:space="preserve"> 2020 - present</w:t>
       </w:r>
     </w:p>
@@ -2733,7 +2930,9 @@
         </w:rPr>
       </w:pPr>
       <w:r>
-        <w:rPr/>
+        <w:rPr>
+          <w:spacing w:val="-4"/>
+        </w:rPr>
       </w:r>
     </w:p>
     <w:p>
@@ -2933,7 +3132,7 @@
           <w:sz w:val="20"/>
           <w:szCs w:val="20"/>
         </w:rPr>
-        <w:t>Proficient in Piano playing, accomplished the Piano highest-grade (grade 10) in 2005, learned since 6 years old. Skillful in saxophone.</w:t>
+        <w:t>Proficient in Piano playing, learned since 6 years old. Skillful in saxophone.</w:t>
       </w:r>
     </w:p>
     <w:p>

</xml_diff>

<commit_message>
Change the email and the order of research experience
</commit_message>
<xml_diff>
--- a/files/CV_concise.docx
+++ b/files/CV_concise.docx
@@ -51,12 +51,33 @@
           <w:rPr>
             <w:rStyle w:val="InternetLink"/>
           </w:rPr>
-          <w:t>haotian.teng@uqconnect.edu.au</w:t>
+          <w:t>haotian</w:t>
+        </w:r>
+        <w:r>
+          <w:rPr>
+            <w:rStyle w:val="InternetLink"/>
+            <w:rFonts w:eastAsia="宋体" w:cs="Times New Roman"/>
+            <w:color w:val="0563C1"/>
+            <w:kern w:val="0"/>
+            <w:sz w:val="20"/>
+            <w:szCs w:val="20"/>
+            <w:u w:val="single"/>
+            <w:lang w:val="zxx" w:eastAsia="zxx" w:bidi="zxx"/>
+          </w:rPr>
+          <w:t>t</w:t>
         </w:r>
       </w:hyperlink>
       <w:r>
-        <w:rPr/>
-        <w:t xml:space="preserve"> </w:t>
+        <w:rPr>
+          <w:rFonts w:eastAsia="宋体" w:cs="Times New Roman"/>
+          <w:color w:val="0563C1"/>
+          <w:kern w:val="0"/>
+          <w:sz w:val="20"/>
+          <w:szCs w:val="20"/>
+          <w:u w:val="single"/>
+          <w:lang w:val="zxx" w:eastAsia="zxx" w:bidi="zxx"/>
+        </w:rPr>
+        <w:t>@andrew.cmu.edu</w:t>
       </w:r>
     </w:p>
     <w:p>
@@ -129,95 +150,6 @@
           <w:u w:val="single"/>
         </w:rPr>
         <w:t xml:space="preserve">XPERIENCE                                                                                </w:t>
-      </w:r>
-    </w:p>
-    <w:p>
-      <w:pPr>
-        <w:pStyle w:val="Normal"/>
-        <w:widowControl w:val="false"/>
-        <w:spacing w:before="80" w:after="0"/>
-        <w:jc w:val="both"/>
-        <w:rPr/>
-      </w:pPr>
-      <w:r>
-        <w:rPr>
-          <w:b/>
-          <w:szCs w:val="22"/>
-          <w:u w:val="none"/>
-        </w:rPr>
-        <w:t>Ph.D. Research Project, RNA methylation basecalling using Nanopore sequencer.</w:t>
-        <w:tab/>
-        <w:tab/>
-        <w:tab/>
-        <w:tab/>
-        <w:tab/>
-        <w:t xml:space="preserve">     </w:t>
-      </w:r>
-      <w:r>
-        <w:rPr>
-          <w:b w:val="false"/>
-          <w:bCs w:val="false"/>
-          <w:szCs w:val="22"/>
-          <w:u w:val="none"/>
-        </w:rPr>
-        <w:t>2019.10 - present</w:t>
-      </w:r>
-    </w:p>
-    <w:p>
-      <w:pPr>
-        <w:pStyle w:val="Normal"/>
-        <w:widowControl w:val="false"/>
-        <w:numPr>
-          <w:ilvl w:val="0"/>
-          <w:numId w:val="1"/>
-        </w:numPr>
-        <w:spacing w:lineRule="exact" w:line="240" w:before="80" w:after="0"/>
-        <w:jc w:val="both"/>
-        <w:rPr/>
-      </w:pPr>
-      <w:r>
-        <w:rPr>
-          <w:rFonts w:eastAsia="宋体" w:cs="Times New Roman"/>
-          <w:b w:val="false"/>
-          <w:bCs w:val="false"/>
-          <w:color w:val="auto"/>
-          <w:sz w:val="20"/>
-          <w:szCs w:val="20"/>
-          <w:u w:val="none"/>
-          <w:lang w:val="en-US" w:eastAsia="zh-CN" w:bidi="ar-SA"/>
-        </w:rPr>
-        <w:t>Using semi-supervised deep learning to train a m6A methylation basecaller for the ONT RNA sequencer.</w:t>
-      </w:r>
-    </w:p>
-    <w:p>
-      <w:pPr>
-        <w:pStyle w:val="Normal"/>
-        <w:widowControl w:val="false"/>
-        <w:spacing w:lineRule="exact" w:line="240" w:before="80" w:after="0"/>
-        <w:jc w:val="both"/>
-        <w:rPr>
-          <w:rFonts w:ascii="Times New Roman" w:hAnsi="Times New Roman" w:eastAsia="宋体" w:cs="Times New Roman"/>
-          <w:b w:val="false"/>
-          <w:b w:val="false"/>
-          <w:bCs w:val="false"/>
-          <w:color w:val="auto"/>
-          <w:sz w:val="20"/>
-          <w:szCs w:val="20"/>
-          <w:u w:val="none"/>
-          <w:lang w:val="en-US" w:eastAsia="zh-CN" w:bidi="ar-SA"/>
-        </w:rPr>
-      </w:pPr>
-      <w:r>
-        <w:rPr>
-          <w:rFonts w:eastAsia="宋体" w:cs="Times New Roman"/>
-          <w:b w:val="false"/>
-          <w:bCs w:val="false"/>
-          <w:color w:val="auto"/>
-          <w:sz w:val="20"/>
-          <w:szCs w:val="20"/>
-          <w:u w:val="none"/>
-          <w:lang w:val="en-US" w:eastAsia="zh-CN" w:bidi="ar-SA"/>
-        </w:rPr>
       </w:r>
     </w:p>
     <w:p>
@@ -346,7 +278,33 @@
           <w:u w:val="none"/>
           <w:lang w:val="en-US" w:eastAsia="zh-CN" w:bidi="ar-SA"/>
         </w:rPr>
-        <w:t xml:space="preserve">Developed a probabilistic Graphical model to clustering the cell from the spatial gene expression data (Program page: </w:t>
+        <w:t xml:space="preserve">Developed a probabilistic Graphical model to clustering the cell from the </w:t>
+      </w:r>
+      <w:r>
+        <w:rPr>
+          <w:rFonts w:eastAsia="宋体" w:cs="Times New Roman"/>
+          <w:b w:val="false"/>
+          <w:bCs w:val="false"/>
+          <w:color w:val="auto"/>
+          <w:sz w:val="20"/>
+          <w:szCs w:val="20"/>
+          <w:u w:val="none"/>
+          <w:lang w:val="en-US" w:eastAsia="zh-CN" w:bidi="ar-SA"/>
+        </w:rPr>
+        <w:t xml:space="preserve">single-cell </w:t>
+      </w:r>
+      <w:r>
+        <w:rPr>
+          <w:rFonts w:eastAsia="宋体" w:cs="Times New Roman"/>
+          <w:b w:val="false"/>
+          <w:bCs w:val="false"/>
+          <w:color w:val="auto"/>
+          <w:sz w:val="20"/>
+          <w:szCs w:val="20"/>
+          <w:u w:val="none"/>
+          <w:lang w:val="en-US" w:eastAsia="zh-CN" w:bidi="ar-SA"/>
+        </w:rPr>
+        <w:t xml:space="preserve">spatial gene expression data (Program page: </w:t>
       </w:r>
       <w:hyperlink r:id="rId6">
         <w:r>
@@ -463,6 +421,108 @@
       <w:pPr>
         <w:pStyle w:val="Normal"/>
         <w:widowControl w:val="false"/>
+        <w:spacing w:before="80" w:after="0"/>
+        <w:jc w:val="both"/>
+        <w:rPr>
+          <w:b/>
+          <w:b/>
+          <w:szCs w:val="22"/>
+          <w:u w:val="none"/>
+        </w:rPr>
+      </w:pPr>
+      <w:r>
+        <w:rPr/>
+      </w:r>
+    </w:p>
+    <w:p>
+      <w:pPr>
+        <w:pStyle w:val="Normal"/>
+        <w:widowControl w:val="false"/>
+        <w:spacing w:before="80" w:after="0"/>
+        <w:jc w:val="both"/>
+        <w:rPr/>
+      </w:pPr>
+      <w:r>
+        <w:rPr>
+          <w:b/>
+          <w:szCs w:val="22"/>
+          <w:u w:val="none"/>
+        </w:rPr>
+        <w:t>Ph.D. Research Project, RNA methylation basecalling using Nanopore sequencer.</w:t>
+        <w:tab/>
+        <w:tab/>
+        <w:tab/>
+        <w:tab/>
+        <w:tab/>
+        <w:t xml:space="preserve">  </w:t>
+      </w:r>
+      <w:r>
+        <w:rPr>
+          <w:b w:val="false"/>
+          <w:bCs w:val="false"/>
+          <w:szCs w:val="22"/>
+          <w:u w:val="none"/>
+        </w:rPr>
+        <w:t xml:space="preserve">2019.10 – </w:t>
+      </w:r>
+      <w:r>
+        <w:rPr>
+          <w:rFonts w:eastAsia="宋体" w:cs="Times New Roman"/>
+          <w:b w:val="false"/>
+          <w:bCs w:val="false"/>
+          <w:color w:val="auto"/>
+          <w:kern w:val="0"/>
+          <w:sz w:val="20"/>
+          <w:szCs w:val="22"/>
+          <w:u w:val="none"/>
+          <w:lang w:val="en-US" w:eastAsia="zh-CN" w:bidi="ar-SA"/>
+        </w:rPr>
+        <w:t>2021.12</w:t>
+      </w:r>
+    </w:p>
+    <w:p>
+      <w:pPr>
+        <w:pStyle w:val="Normal"/>
+        <w:widowControl w:val="false"/>
+        <w:numPr>
+          <w:ilvl w:val="0"/>
+          <w:numId w:val="1"/>
+        </w:numPr>
+        <w:spacing w:lineRule="exact" w:line="240" w:before="80" w:after="0"/>
+        <w:jc w:val="both"/>
+        <w:rPr/>
+      </w:pPr>
+      <w:r>
+        <w:rPr>
+          <w:rFonts w:eastAsia="宋体" w:cs="Times New Roman"/>
+          <w:b w:val="false"/>
+          <w:bCs w:val="false"/>
+          <w:color w:val="auto"/>
+          <w:sz w:val="20"/>
+          <w:szCs w:val="20"/>
+          <w:u w:val="none"/>
+          <w:lang w:val="en-US" w:eastAsia="zh-CN" w:bidi="ar-SA"/>
+        </w:rPr>
+        <w:t>Apply VQ-VAE to do semi-supervised</w:t>
+      </w:r>
+      <w:r>
+        <w:rPr>
+          <w:rFonts w:eastAsia="宋体" w:cs="Times New Roman"/>
+          <w:b w:val="false"/>
+          <w:bCs w:val="false"/>
+          <w:color w:val="auto"/>
+          <w:sz w:val="20"/>
+          <w:szCs w:val="20"/>
+          <w:u w:val="none"/>
+          <w:lang w:val="en-US" w:eastAsia="zh-CN" w:bidi="ar-SA"/>
+        </w:rPr>
+        <w:t xml:space="preserve"> deep learning to train a m6A methylation basecaller for the ONT RNA sequencer.</w:t>
+      </w:r>
+    </w:p>
+    <w:p>
+      <w:pPr>
+        <w:pStyle w:val="Normal"/>
+        <w:widowControl w:val="false"/>
         <w:spacing w:lineRule="exact" w:line="240" w:before="80" w:after="0"/>
         <w:jc w:val="both"/>
         <w:rPr>
@@ -543,17 +603,7 @@
           <w:szCs w:val="20"/>
           <w:lang w:val="en-US" w:eastAsia="zh-CN" w:bidi="ar-SA"/>
         </w:rPr>
-        <w:t>.</w:t>
-      </w:r>
-      <w:r>
-        <w:rPr>
-          <w:rFonts w:eastAsia="宋体" w:cs="Times New Roman"/>
-          <w:color w:val="auto"/>
-          <w:sz w:val="20"/>
-          <w:szCs w:val="20"/>
-          <w:lang w:val="en-US" w:eastAsia="zh-CN" w:bidi="ar-SA"/>
-        </w:rPr>
-        <w:t>7</w:t>
+        <w:t>.7</w:t>
       </w:r>
     </w:p>
     <w:p>
@@ -1221,31 +1271,7 @@
           <w:szCs w:val="20"/>
           <w:lang w:val="en-US" w:eastAsia="zh-CN" w:bidi="ar-SA"/>
         </w:rPr>
-        <w:t xml:space="preserve">Novogene Europe, Beijing, </w:t>
-      </w:r>
-      <w:r>
-        <w:rPr>
-          <w:rFonts w:eastAsia="宋体" w:cs="Times New Roman"/>
-          <w:b/>
-          <w:color w:val="auto"/>
-          <w:kern w:val="0"/>
-          <w:sz w:val="20"/>
-          <w:szCs w:val="20"/>
-          <w:lang w:val="en-US" w:eastAsia="zh-CN" w:bidi="ar-SA"/>
-        </w:rPr>
-        <w:t>China</w:t>
-      </w:r>
-      <w:r>
-        <w:rPr>
-          <w:rFonts w:eastAsia="宋体" w:cs="Times New Roman"/>
-          <w:b/>
-          <w:color w:val="auto"/>
-          <w:kern w:val="0"/>
-          <w:sz w:val="20"/>
-          <w:szCs w:val="20"/>
-          <w:lang w:val="en-US" w:eastAsia="zh-CN" w:bidi="ar-SA"/>
-        </w:rPr>
-        <w:t xml:space="preserve"> </w:t>
+        <w:t xml:space="preserve">Novogene Europe, Beijing, China </w:t>
         <w:tab/>
       </w:r>
       <w:r>
@@ -1461,111 +1487,7 @@
           <w:szCs w:val="20"/>
           <w:lang w:val="en-US" w:eastAsia="zh-CN" w:bidi="ar-SA"/>
         </w:rPr>
-        <w:t xml:space="preserve">Worked on Oxford Nanopore Technologies Long-read Nanopore direct RNA sequencing data processing, improve the sequencing accuracy and efficiency, improve the succeed sequencing reads </w:t>
-      </w:r>
-      <w:r>
-        <w:rPr>
-          <w:rFonts w:eastAsia="宋体" w:cs="Times New Roman"/>
-          <w:b w:val="false"/>
-          <w:bCs w:val="false"/>
-          <w:color w:val="auto"/>
-          <w:kern w:val="0"/>
-          <w:sz w:val="20"/>
-          <w:szCs w:val="20"/>
-          <w:lang w:val="en-US" w:eastAsia="zh-CN" w:bidi="ar-SA"/>
-        </w:rPr>
-        <w:t xml:space="preserve">ratio </w:t>
-      </w:r>
-      <w:r>
-        <w:rPr>
-          <w:rFonts w:eastAsia="宋体" w:cs="Times New Roman"/>
-          <w:b w:val="false"/>
-          <w:bCs w:val="false"/>
-          <w:color w:val="auto"/>
-          <w:kern w:val="0"/>
-          <w:sz w:val="20"/>
-          <w:szCs w:val="20"/>
-          <w:lang w:val="en-US" w:eastAsia="zh-CN" w:bidi="ar-SA"/>
-        </w:rPr>
-        <w:t>by 1</w:t>
-      </w:r>
-      <w:r>
-        <w:rPr>
-          <w:rFonts w:eastAsia="宋体" w:cs="Times New Roman"/>
-          <w:b w:val="false"/>
-          <w:bCs w:val="false"/>
-          <w:color w:val="auto"/>
-          <w:kern w:val="0"/>
-          <w:sz w:val="20"/>
-          <w:szCs w:val="20"/>
-          <w:lang w:val="en-US" w:eastAsia="zh-CN" w:bidi="ar-SA"/>
-        </w:rPr>
-        <w:t>5</w:t>
-      </w:r>
-      <w:r>
-        <w:rPr>
-          <w:rFonts w:eastAsia="宋体" w:cs="Times New Roman"/>
-          <w:b w:val="false"/>
-          <w:bCs w:val="false"/>
-          <w:color w:val="auto"/>
-          <w:kern w:val="0"/>
-          <w:sz w:val="20"/>
-          <w:szCs w:val="20"/>
-          <w:lang w:val="en-US" w:eastAsia="zh-CN" w:bidi="ar-SA"/>
-        </w:rPr>
-        <w:t>X compar</w:t>
-      </w:r>
-      <w:r>
-        <w:rPr>
-          <w:rFonts w:eastAsia="宋体" w:cs="Times New Roman"/>
-          <w:b w:val="false"/>
-          <w:bCs w:val="false"/>
-          <w:color w:val="auto"/>
-          <w:kern w:val="0"/>
-          <w:sz w:val="20"/>
-          <w:szCs w:val="20"/>
-          <w:lang w:val="en-US" w:eastAsia="zh-CN" w:bidi="ar-SA"/>
-        </w:rPr>
-        <w:t>ed</w:t>
-      </w:r>
-      <w:r>
-        <w:rPr>
-          <w:rFonts w:eastAsia="宋体" w:cs="Times New Roman"/>
-          <w:b w:val="false"/>
-          <w:bCs w:val="false"/>
-          <w:color w:val="auto"/>
-          <w:kern w:val="0"/>
-          <w:sz w:val="20"/>
-          <w:szCs w:val="20"/>
-          <w:lang w:val="en-US" w:eastAsia="zh-CN" w:bidi="ar-SA"/>
-        </w:rPr>
-        <w:t xml:space="preserve"> to the original pipeline </w:t>
-      </w:r>
-      <w:r>
-        <w:rPr>
-          <w:rFonts w:eastAsia="宋体" w:cs="Times New Roman"/>
-          <w:b w:val="false"/>
-          <w:bCs w:val="false"/>
-          <w:color w:val="auto"/>
-          <w:kern w:val="0"/>
-          <w:sz w:val="20"/>
-          <w:szCs w:val="20"/>
-          <w:lang w:val="en-US" w:eastAsia="zh-CN" w:bidi="ar-SA"/>
-        </w:rPr>
-        <w:t>for long poly-A tail reads</w:t>
-      </w:r>
-      <w:r>
-        <w:rPr>
-          <w:rFonts w:eastAsia="宋体" w:cs="Times New Roman"/>
-          <w:b w:val="false"/>
-          <w:bCs w:val="false"/>
-          <w:color w:val="auto"/>
-          <w:kern w:val="0"/>
-          <w:sz w:val="20"/>
-          <w:szCs w:val="20"/>
-          <w:lang w:val="en-US" w:eastAsia="zh-CN" w:bidi="ar-SA"/>
-        </w:rPr>
-        <w:t>.</w:t>
+        <w:t>Worked on Oxford Nanopore Technologies Long-read Nanopore direct RNA sequencing data processing, improve the sequencing accuracy and efficiency, improve the succeed sequencing reads ratio by 15X compared to the original pipeline for long poly-A tail reads.</w:t>
       </w:r>
     </w:p>
     <w:p>
@@ -1585,7 +1507,9 @@
         </w:rPr>
       </w:pPr>
       <w:r>
-        <w:rPr/>
+        <w:rPr>
+          <w:b/>
+        </w:rPr>
       </w:r>
     </w:p>
     <w:p>
@@ -1650,33 +1574,7 @@
           <w:szCs w:val="20"/>
           <w:lang w:val="en-US" w:eastAsia="zh-CN" w:bidi="ar-SA"/>
         </w:rPr>
-        <w:t xml:space="preserve">PKU, Beijing, </w:t>
-      </w:r>
-      <w:r>
-        <w:rPr>
-          <w:rFonts w:eastAsia="宋体" w:cs="Times New Roman"/>
-          <w:b/>
-          <w:bCs/>
-          <w:color w:val="auto"/>
-          <w:kern w:val="0"/>
-          <w:sz w:val="20"/>
-          <w:szCs w:val="20"/>
-          <w:lang w:val="en-US" w:eastAsia="zh-CN" w:bidi="ar-SA"/>
-        </w:rPr>
-        <w:t>China</w:t>
-      </w:r>
-      <w:r>
-        <w:rPr>
-          <w:rFonts w:eastAsia="宋体" w:cs="Times New Roman"/>
-          <w:b/>
-          <w:bCs/>
-          <w:color w:val="auto"/>
-          <w:kern w:val="0"/>
-          <w:sz w:val="20"/>
-          <w:szCs w:val="20"/>
-          <w:lang w:val="en-US" w:eastAsia="zh-CN" w:bidi="ar-SA"/>
-        </w:rPr>
-        <w:t xml:space="preserve"> </w:t>
+        <w:t xml:space="preserve">PKU, Beijing, China </w:t>
       </w:r>
     </w:p>
     <w:p>
@@ -2733,7 +2631,9 @@
         </w:rPr>
       </w:pPr>
       <w:r>
-        <w:rPr/>
+        <w:rPr>
+          <w:spacing w:val="-4"/>
+        </w:rPr>
       </w:r>
     </w:p>
     <w:p>

</xml_diff>